<commit_message>
Changes to be committed: 	modified:   Doc/Improve parking space with AI using smart pole data.docx
</commit_message>
<xml_diff>
--- a/Doc/Improve parking space with AI using smart pole data.docx
+++ b/Doc/Improve parking space with AI using smart pole data.docx
@@ -1628,7 +1628,7 @@
         <w:spacing w:line="20" w:lineRule="atLeast"/>
         <w:jc w:val="center"/>
         <w:rPr>
-          <w:rFonts w:ascii="Browallia New" w:hAnsi="Browallia New" w:cs="Browallia New" w:hint="cs"/>
+          <w:rFonts w:ascii="Browallia New" w:hAnsi="Browallia New" w:cs="Browallia New"/>
           <w:color w:val="FF0000"/>
           <w:szCs w:val="24"/>
         </w:rPr>
@@ -5401,31 +5401,28 @@
         </w:rPr>
         <w:t>. 37</w:t>
       </w:r>
-      <w:proofErr w:type="spellStart"/>
       <w:r>
         <w:rPr>
           <w:i/>
           <w:iCs/>
         </w:rPr>
-        <w:t>th</w:t>
-      </w:r>
-      <w:proofErr w:type="spellEnd"/>
+        <w:t>th Southeastern Symp</w:t>
+      </w:r>
       <w:r>
         <w:rPr>
           <w:i/>
           <w:iCs/>
-        </w:rPr>
-        <w:t xml:space="preserve"> Southeastern </w:t>
-      </w:r>
-      <w:proofErr w:type="spellStart"/>
+          <w:cs/>
+        </w:rPr>
+        <w:t xml:space="preserve">. </w:t>
+      </w:r>
       <w:r>
         <w:rPr>
           <w:i/>
           <w:iCs/>
         </w:rPr>
-        <w:t>Symp</w:t>
-      </w:r>
-      <w:proofErr w:type="spellEnd"/>
+        <w:t>Syst</w:t>
+      </w:r>
       <w:r>
         <w:rPr>
           <w:i/>
@@ -5439,7 +5436,7 @@
           <w:i/>
           <w:iCs/>
         </w:rPr>
-        <w:t>Syst</w:t>
+        <w:t xml:space="preserve">Theory </w:t>
       </w:r>
       <w:r>
         <w:rPr>
@@ -5447,14 +5444,14 @@
           <w:iCs/>
           <w:cs/>
         </w:rPr>
-        <w:t xml:space="preserve">. </w:t>
+        <w:t>(</w:t>
       </w:r>
       <w:r>
         <w:rPr>
           <w:i/>
           <w:iCs/>
         </w:rPr>
-        <w:t xml:space="preserve">Theory </w:t>
+        <w:t xml:space="preserve">SSST </w:t>
       </w:r>
       <w:r>
         <w:rPr>
@@ -5462,14 +5459,400 @@
           <w:iCs/>
           <w:cs/>
         </w:rPr>
-        <w:t>(</w:t>
+        <w:t>2005)</w:t>
+      </w:r>
+      <w:r>
+        <w:t>, Tuskegee, AL, USA, Mar</w:t>
+      </w:r>
+      <w:r>
+        <w:rPr>
+          <w:cs/>
+        </w:rPr>
+        <w:t>. 20–22</w:t>
+      </w:r>
+      <w:r>
+        <w:t xml:space="preserve">, </w:t>
+      </w:r>
+      <w:r>
+        <w:rPr>
+          <w:cs/>
+        </w:rPr>
+        <w:t>2005</w:t>
+      </w:r>
+      <w:r>
+        <w:t>, pp</w:t>
+      </w:r>
+      <w:r>
+        <w:rPr>
+          <w:cs/>
+        </w:rPr>
+        <w:t>. 124–129.</w:t>
+      </w:r>
+    </w:p>
+    <w:p>
+      <w:pPr>
+        <w:pStyle w:val="a3"/>
+        <w:jc w:val="thaiDistribute"/>
+      </w:pPr>
+      <w:r>
+        <w:rPr>
+          <w:cs/>
+        </w:rPr>
+        <w:t>[</w:t>
+      </w:r>
+      <w:r>
+        <w:t>6</w:t>
+      </w:r>
+      <w:r>
+        <w:rPr>
+          <w:cs/>
+        </w:rPr>
+        <w:t>]</w:t>
+      </w:r>
+      <w:r>
+        <w:tab/>
+      </w:r>
+      <w:r>
+        <w:rPr>
+          <w:cs/>
+        </w:rPr>
+        <w:t>พาสุข ภัทรสุขสิโรตม์ และ อัดนา เซนโต๊ะ</w:t>
+      </w:r>
+      <w:r>
+        <w:t>,</w:t>
+      </w:r>
+      <w:r>
+        <w:rPr>
+          <w:cs/>
+        </w:rPr>
+        <w:t xml:space="preserve"> “ระบบการตรวจจับความรู้</w:t>
+      </w:r>
+      <w:r>
+        <w:rPr>
+          <w:cs/>
+        </w:rPr>
+        <w:t>สึกผ่า</w:t>
+      </w:r>
+      <w:r>
+        <w:rPr>
+          <w:cs/>
+        </w:rPr>
+        <w:t>นใบหน้าอัตโนมัติด้วยการเรียนรู้เชิงลึก</w:t>
+      </w:r>
+      <w:r>
+        <w:t>,</w:t>
+      </w:r>
+      <w:r>
+        <w:rPr>
+          <w:cs/>
+        </w:rPr>
+        <w:t xml:space="preserve">” </w:t>
       </w:r>
       <w:r>
         <w:rPr>
           <w:i/>
           <w:iCs/>
-        </w:rPr>
-        <w:t xml:space="preserve">SSST </w:t>
+          <w:cs/>
+        </w:rPr>
+        <w:t>การประชุมสหวิทยาการระดับชาติ สถาบันเทคโนโลยีไทย-ญี่ปุ่น ครั้งที่ 8</w:t>
+      </w:r>
+      <w:r>
+        <w:t xml:space="preserve">, </w:t>
+      </w:r>
+      <w:r>
+        <w:rPr>
+          <w:cs/>
+        </w:rPr>
+        <w:t>พฤษภาคม 19–20</w:t>
+      </w:r>
+      <w:r>
+        <w:t>, 2565, 304</w:t>
+      </w:r>
+      <w:r>
+        <w:rPr>
+          <w:cs/>
+        </w:rPr>
+        <w:t>–</w:t>
+      </w:r>
+      <w:r>
+        <w:t>307</w:t>
+      </w:r>
+      <w:r>
+        <w:rPr>
+          <w:cs/>
+        </w:rPr>
+        <w:t>.</w:t>
+      </w:r>
+    </w:p>
+    <w:p>
+      <w:pPr>
+        <w:pStyle w:val="a3"/>
+        <w:rPr>
+          <w:b/>
+          <w:bCs/>
+        </w:rPr>
+      </w:pPr>
+      <w:r>
+        <w:rPr>
+          <w:b/>
+          <w:bCs/>
+          <w:cs/>
+        </w:rPr>
+        <w:t>วิทยานิพนธ์/สารนิพนธ์</w:t>
+      </w:r>
+    </w:p>
+    <w:p>
+      <w:pPr>
+        <w:pStyle w:val="a3"/>
+        <w:rPr>
+          <w:cs/>
+        </w:rPr>
+      </w:pPr>
+      <w:r>
+        <w:rPr>
+          <w:cs/>
+        </w:rPr>
+        <w:t>[</w:t>
+      </w:r>
+      <w:r>
+        <w:t>7</w:t>
+      </w:r>
+      <w:r>
+        <w:rPr>
+          <w:cs/>
+        </w:rPr>
+        <w:t>]</w:t>
+      </w:r>
+      <w:r>
+        <w:tab/>
+      </w:r>
+      <w:r>
+        <w:rPr>
+          <w:cs/>
+        </w:rPr>
+        <w:t>ชื่อผู้แต่ง</w:t>
+      </w:r>
+      <w:r>
+        <w:t xml:space="preserve">, </w:t>
+      </w:r>
+      <w:r>
+        <w:rPr>
+          <w:cs/>
+        </w:rPr>
+        <w:t>“ชื่อเรื่องวิทยานิพนธ์</w:t>
+      </w:r>
+      <w:r>
+        <w:t>,</w:t>
+      </w:r>
+      <w:r>
+        <w:rPr>
+          <w:cs/>
+        </w:rPr>
+        <w:t>” วิทยานิพนธ์หรือสารนิพนธ์</w:t>
+      </w:r>
+      <w:r>
+        <w:t>,</w:t>
+      </w:r>
+      <w:r>
+        <w:rPr>
+          <w:cs/>
+        </w:rPr>
+        <w:t xml:space="preserve"> ชื่อย่อภาควิชา</w:t>
+      </w:r>
+      <w:r>
+        <w:t xml:space="preserve">, </w:t>
+      </w:r>
+      <w:r>
+        <w:rPr>
+          <w:cs/>
+        </w:rPr>
+        <w:t>ชื่อมหาวิทยาลัย</w:t>
+      </w:r>
+      <w:r>
+        <w:t xml:space="preserve">, </w:t>
+      </w:r>
+      <w:r>
+        <w:rPr>
+          <w:cs/>
+        </w:rPr>
+        <w:t>เมือง</w:t>
+      </w:r>
+      <w:r>
+        <w:t xml:space="preserve">, </w:t>
+      </w:r>
+      <w:r>
+        <w:rPr>
+          <w:cs/>
+        </w:rPr>
+        <w:t>ประเทศ</w:t>
+      </w:r>
+      <w:r>
+        <w:t xml:space="preserve">, </w:t>
+      </w:r>
+      <w:r>
+        <w:rPr>
+          <w:cs/>
+        </w:rPr>
+        <w:t>ปีที่พิมพ์.</w:t>
+      </w:r>
+    </w:p>
+    <w:p>
+      <w:pPr>
+        <w:pStyle w:val="a3"/>
+      </w:pPr>
+      <w:r>
+        <w:rPr>
+          <w:cs/>
+        </w:rPr>
+        <w:t>[8]</w:t>
+      </w:r>
+      <w:r>
+        <w:rPr>
+          <w:cs/>
+        </w:rPr>
+        <w:tab/>
+      </w:r>
+      <w:r>
+        <w:t>N</w:t>
+      </w:r>
+      <w:r>
+        <w:rPr>
+          <w:cs/>
+        </w:rPr>
+        <w:t xml:space="preserve">. </w:t>
+      </w:r>
+      <w:r>
+        <w:t xml:space="preserve">Kawasaki, </w:t>
+      </w:r>
+      <w:r>
+        <w:rPr>
+          <w:cs/>
+        </w:rPr>
+        <w:t>“</w:t>
+      </w:r>
+      <w:r>
+        <w:t>Parametric study of thermal and chemical nonequilibrium nozzle flow,</w:t>
+      </w:r>
+      <w:r>
+        <w:rPr>
+          <w:cs/>
+        </w:rPr>
+        <w:t xml:space="preserve">” </w:t>
+      </w:r>
+      <w:r>
+        <w:t>M</w:t>
+      </w:r>
+      <w:r>
+        <w:rPr>
+          <w:cs/>
+        </w:rPr>
+        <w:t>.</w:t>
+      </w:r>
+      <w:r>
+        <w:t>S</w:t>
+      </w:r>
+      <w:r>
+        <w:rPr>
+          <w:cs/>
+        </w:rPr>
+        <w:t xml:space="preserve">. </w:t>
+      </w:r>
+      <w:r>
+        <w:t>thesis, Dept</w:t>
+      </w:r>
+      <w:r>
+        <w:rPr>
+          <w:cs/>
+        </w:rPr>
+        <w:t xml:space="preserve">. </w:t>
+      </w:r>
+      <w:r>
+        <w:t>Electron</w:t>
+      </w:r>
+      <w:r>
+        <w:rPr>
+          <w:cs/>
+        </w:rPr>
+        <w:t xml:space="preserve">. </w:t>
+      </w:r>
+      <w:r>
+        <w:t>Eng</w:t>
+      </w:r>
+      <w:r>
+        <w:rPr>
+          <w:cs/>
+        </w:rPr>
+        <w:t>.</w:t>
+      </w:r>
+      <w:r>
+        <w:t>, Osaka Univ</w:t>
+      </w:r>
+      <w:r>
+        <w:rPr>
+          <w:cs/>
+        </w:rPr>
+        <w:t>.</w:t>
+      </w:r>
+      <w:r>
+        <w:t xml:space="preserve">, Osaka, Japan, </w:t>
+      </w:r>
+      <w:r>
+        <w:rPr>
+          <w:cs/>
+        </w:rPr>
+        <w:t>1993.</w:t>
+      </w:r>
+    </w:p>
+    <w:p>
+      <w:pPr>
+        <w:pStyle w:val="a3"/>
+        <w:rPr>
+          <w:b/>
+          <w:bCs/>
+        </w:rPr>
+      </w:pPr>
+      <w:r>
+        <w:rPr>
+          <w:b/>
+          <w:bCs/>
+          <w:cs/>
+        </w:rPr>
+        <w:t>หนังสือ</w:t>
+      </w:r>
+    </w:p>
+    <w:p>
+      <w:pPr>
+        <w:pStyle w:val="a3"/>
+        <w:rPr>
+          <w:cs/>
+        </w:rPr>
+      </w:pPr>
+      <w:r>
+        <w:rPr>
+          <w:cs/>
+        </w:rPr>
+        <w:t>[</w:t>
+      </w:r>
+      <w:r>
+        <w:t>9</w:t>
+      </w:r>
+      <w:r>
+        <w:rPr>
+          <w:cs/>
+        </w:rPr>
+        <w:t>]</w:t>
+      </w:r>
+      <w:r>
+        <w:tab/>
+      </w:r>
+      <w:r>
+        <w:rPr>
+          <w:cs/>
+        </w:rPr>
+        <w:t>ชื่อผู้แต่ง</w:t>
+      </w:r>
+      <w:r>
+        <w:t xml:space="preserve">, </w:t>
       </w:r>
       <w:r>
         <w:rPr>
@@ -5477,16 +5860,13 @@
           <w:iCs/>
           <w:cs/>
         </w:rPr>
-        <w:t>2005)</w:t>
-      </w:r>
-      <w:r>
-        <w:t>, Tuskegee, AL, USA, Mar</w:t>
-      </w:r>
-      <w:r>
-        <w:rPr>
-          <w:cs/>
-        </w:rPr>
-        <w:t>. 20–22</w:t>
+        <w:t>ชื่อหนังสือ.</w:t>
+      </w:r>
+      <w:r>
+        <w:rPr>
+          <w:cs/>
+        </w:rPr>
+        <w:t xml:space="preserve"> เมือง</w:t>
       </w:r>
       <w:r>
         <w:t xml:space="preserve">, </w:t>
@@ -5495,22 +5875,33 @@
         <w:rPr>
           <w:cs/>
         </w:rPr>
-        <w:t>2005</w:t>
-      </w:r>
-      <w:r>
-        <w:t>, pp</w:t>
-      </w:r>
-      <w:r>
-        <w:rPr>
-          <w:cs/>
-        </w:rPr>
-        <w:t>. 124–129.</w:t>
+        <w:t>ตัวย่อรัฐ (เฉพาะสหรัฐอเมริกา)</w:t>
+      </w:r>
+      <w:r>
+        <w:t xml:space="preserve">, </w:t>
+      </w:r>
+      <w:r>
+        <w:rPr>
+          <w:cs/>
+        </w:rPr>
+        <w:t>ประเทศ: ชื่อสำนักพิมพ์</w:t>
+      </w:r>
+      <w:r>
+        <w:t xml:space="preserve">, </w:t>
+      </w:r>
+      <w:r>
+        <w:rPr>
+          <w:cs/>
+        </w:rPr>
+        <w:t>ปีที่ตีพิมพ์.</w:t>
       </w:r>
     </w:p>
     <w:p>
       <w:pPr>
         <w:pStyle w:val="a3"/>
-        <w:jc w:val="thaiDistribute"/>
+        <w:rPr>
+          <w:cs/>
+        </w:rPr>
       </w:pPr>
       <w:r>
         <w:rPr>
@@ -5519,87 +5910,73 @@
         <w:t>[</w:t>
       </w:r>
       <w:r>
-        <w:t>6</w:t>
-      </w:r>
-      <w:r>
-        <w:rPr>
-          <w:cs/>
-        </w:rPr>
-        <w:t>]</w:t>
-      </w:r>
-      <w:r>
+        <w:t>1</w:t>
+      </w:r>
+      <w:r>
+        <w:rPr>
+          <w:cs/>
+        </w:rPr>
+        <w:t>0]</w:t>
+      </w:r>
+      <w:r>
+        <w:rPr>
+          <w:cs/>
+        </w:rPr>
         <w:tab/>
       </w:r>
       <w:r>
-        <w:rPr>
-          <w:cs/>
-        </w:rPr>
-        <w:t>พาสุข ภัทรสุขสิโรตม์ และ อัดนา เซนโต๊ะ</w:t>
-      </w:r>
-      <w:r>
-        <w:t>,</w:t>
-      </w:r>
-      <w:r>
-        <w:rPr>
-          <w:cs/>
-        </w:rPr>
-        <w:t xml:space="preserve"> “ระบบการตรวจจับความรู้</w:t>
-      </w:r>
-      <w:r>
-        <w:rPr>
-          <w:cs/>
-        </w:rPr>
-        <w:t>สึกผ่า</w:t>
-      </w:r>
-      <w:r>
-        <w:rPr>
-          <w:cs/>
-        </w:rPr>
-        <w:t>นใบหน้าอัตโนมัติด้วยการเรียนรู้เชิงลึก</w:t>
-      </w:r>
-      <w:r>
-        <w:t>,</w:t>
-      </w:r>
-      <w:r>
-        <w:rPr>
-          <w:cs/>
-        </w:rPr>
-        <w:t xml:space="preserve">” </w:t>
+        <w:t>B</w:t>
+      </w:r>
+      <w:r>
+        <w:rPr>
+          <w:cs/>
+        </w:rPr>
+        <w:t xml:space="preserve">. </w:t>
+      </w:r>
+      <w:r>
+        <w:t>Klaus and P</w:t>
+      </w:r>
+      <w:r>
+        <w:rPr>
+          <w:cs/>
+        </w:rPr>
+        <w:t xml:space="preserve">. </w:t>
+      </w:r>
+      <w:r>
+        <w:t xml:space="preserve">Horn, </w:t>
       </w:r>
       <w:r>
         <w:rPr>
           <w:i/>
           <w:iCs/>
-          <w:cs/>
-        </w:rPr>
-        <w:t>การประชุมสหวิทยาการระดับชาติ สถาบันเทคโนโลยีไทย-ญี่ปุ่น ครั้งที่ 8</w:t>
-      </w:r>
-      <w:r>
-        <w:t xml:space="preserve">, </w:t>
-      </w:r>
-      <w:r>
-        <w:rPr>
-          <w:cs/>
-        </w:rPr>
-        <w:t>พฤษภาคม 19–20</w:t>
-      </w:r>
-      <w:r>
-        <w:t>, 2565, 304</w:t>
-      </w:r>
-      <w:r>
-        <w:rPr>
-          <w:cs/>
-        </w:rPr>
-        <w:t>–</w:t>
-      </w:r>
-      <w:r>
-        <w:t>307</w:t>
-      </w:r>
-      <w:r>
-        <w:rPr>
+        </w:rPr>
+        <w:t>Robot Vision</w:t>
+      </w:r>
+      <w:r>
+        <w:rPr>
+          <w:i/>
+          <w:iCs/>
           <w:cs/>
         </w:rPr>
         <w:t>.</w:t>
+      </w:r>
+      <w:r>
+        <w:t xml:space="preserve"> Cambridge, MA, USA</w:t>
+      </w:r>
+      <w:r>
+        <w:rPr>
+          <w:cs/>
+        </w:rPr>
+        <w:t xml:space="preserve">: </w:t>
+      </w:r>
+      <w:r>
+        <w:t xml:space="preserve">MIT Press, </w:t>
+      </w:r>
+      <w:r>
+        <w:rPr>
+          <w:cs/>
+        </w:rPr>
+        <w:t>1986.</w:t>
       </w:r>
     </w:p>
     <w:p>
@@ -5616,403 +5993,6 @@
           <w:bCs/>
           <w:cs/>
         </w:rPr>
-        <w:t>วิทยานิพนธ์/สารนิพนธ์</w:t>
-      </w:r>
-    </w:p>
-    <w:p>
-      <w:pPr>
-        <w:pStyle w:val="a3"/>
-        <w:rPr>
-          <w:cs/>
-        </w:rPr>
-      </w:pPr>
-      <w:r>
-        <w:rPr>
-          <w:cs/>
-        </w:rPr>
-        <w:t>[</w:t>
-      </w:r>
-      <w:r>
-        <w:t>7</w:t>
-      </w:r>
-      <w:r>
-        <w:rPr>
-          <w:cs/>
-        </w:rPr>
-        <w:t>]</w:t>
-      </w:r>
-      <w:r>
-        <w:tab/>
-      </w:r>
-      <w:r>
-        <w:rPr>
-          <w:cs/>
-        </w:rPr>
-        <w:t>ชื่อผู้แต่ง</w:t>
-      </w:r>
-      <w:r>
-        <w:t xml:space="preserve">, </w:t>
-      </w:r>
-      <w:r>
-        <w:rPr>
-          <w:cs/>
-        </w:rPr>
-        <w:t>“ชื่อเรื่องวิทยานิพนธ์</w:t>
-      </w:r>
-      <w:r>
-        <w:t>,</w:t>
-      </w:r>
-      <w:r>
-        <w:rPr>
-          <w:cs/>
-        </w:rPr>
-        <w:t>” วิทยานิพนธ์หรือสารนิพนธ์</w:t>
-      </w:r>
-      <w:r>
-        <w:t>,</w:t>
-      </w:r>
-      <w:r>
-        <w:rPr>
-          <w:cs/>
-        </w:rPr>
-        <w:t xml:space="preserve"> ชื่อย่อภาควิชา</w:t>
-      </w:r>
-      <w:r>
-        <w:t xml:space="preserve">, </w:t>
-      </w:r>
-      <w:r>
-        <w:rPr>
-          <w:cs/>
-        </w:rPr>
-        <w:t>ชื่อมหาวิทยาลัย</w:t>
-      </w:r>
-      <w:r>
-        <w:t xml:space="preserve">, </w:t>
-      </w:r>
-      <w:r>
-        <w:rPr>
-          <w:cs/>
-        </w:rPr>
-        <w:t>เมือง</w:t>
-      </w:r>
-      <w:r>
-        <w:t xml:space="preserve">, </w:t>
-      </w:r>
-      <w:r>
-        <w:rPr>
-          <w:cs/>
-        </w:rPr>
-        <w:t>ประเทศ</w:t>
-      </w:r>
-      <w:r>
-        <w:t xml:space="preserve">, </w:t>
-      </w:r>
-      <w:r>
-        <w:rPr>
-          <w:cs/>
-        </w:rPr>
-        <w:t>ปีที่พิมพ์.</w:t>
-      </w:r>
-    </w:p>
-    <w:p>
-      <w:pPr>
-        <w:pStyle w:val="a3"/>
-      </w:pPr>
-      <w:r>
-        <w:rPr>
-          <w:cs/>
-        </w:rPr>
-        <w:t>[8]</w:t>
-      </w:r>
-      <w:r>
-        <w:rPr>
-          <w:cs/>
-        </w:rPr>
-        <w:tab/>
-      </w:r>
-      <w:r>
-        <w:t>N</w:t>
-      </w:r>
-      <w:r>
-        <w:rPr>
-          <w:cs/>
-        </w:rPr>
-        <w:t xml:space="preserve">. </w:t>
-      </w:r>
-      <w:r>
-        <w:t xml:space="preserve">Kawasaki, </w:t>
-      </w:r>
-      <w:r>
-        <w:rPr>
-          <w:cs/>
-        </w:rPr>
-        <w:t>“</w:t>
-      </w:r>
-      <w:r>
-        <w:t>Parametric study of thermal and chemical nonequilibrium nozzle flow,</w:t>
-      </w:r>
-      <w:r>
-        <w:rPr>
-          <w:cs/>
-        </w:rPr>
-        <w:t xml:space="preserve">” </w:t>
-      </w:r>
-      <w:r>
-        <w:t>M</w:t>
-      </w:r>
-      <w:r>
-        <w:rPr>
-          <w:cs/>
-        </w:rPr>
-        <w:t>.</w:t>
-      </w:r>
-      <w:r>
-        <w:t>S</w:t>
-      </w:r>
-      <w:r>
-        <w:rPr>
-          <w:cs/>
-        </w:rPr>
-        <w:t xml:space="preserve">. </w:t>
-      </w:r>
-      <w:r>
-        <w:t>thesis, Dept</w:t>
-      </w:r>
-      <w:r>
-        <w:rPr>
-          <w:cs/>
-        </w:rPr>
-        <w:t xml:space="preserve">. </w:t>
-      </w:r>
-      <w:r>
-        <w:t>Electron</w:t>
-      </w:r>
-      <w:r>
-        <w:rPr>
-          <w:cs/>
-        </w:rPr>
-        <w:t xml:space="preserve">. </w:t>
-      </w:r>
-      <w:proofErr w:type="spellStart"/>
-      <w:r>
-        <w:t>Eng</w:t>
-      </w:r>
-      <w:proofErr w:type="spellEnd"/>
-      <w:r>
-        <w:rPr>
-          <w:cs/>
-        </w:rPr>
-        <w:t>.</w:t>
-      </w:r>
-      <w:r>
-        <w:t>, Osaka Univ</w:t>
-      </w:r>
-      <w:r>
-        <w:rPr>
-          <w:cs/>
-        </w:rPr>
-        <w:t>.</w:t>
-      </w:r>
-      <w:r>
-        <w:t xml:space="preserve">, Osaka, Japan, </w:t>
-      </w:r>
-      <w:r>
-        <w:rPr>
-          <w:cs/>
-        </w:rPr>
-        <w:t>1993.</w:t>
-      </w:r>
-    </w:p>
-    <w:p>
-      <w:pPr>
-        <w:pStyle w:val="a3"/>
-        <w:rPr>
-          <w:b/>
-          <w:bCs/>
-        </w:rPr>
-      </w:pPr>
-      <w:r>
-        <w:rPr>
-          <w:b/>
-          <w:bCs/>
-          <w:cs/>
-        </w:rPr>
-        <w:t>หนังสือ</w:t>
-      </w:r>
-    </w:p>
-    <w:p>
-      <w:pPr>
-        <w:pStyle w:val="a3"/>
-        <w:rPr>
-          <w:cs/>
-        </w:rPr>
-      </w:pPr>
-      <w:r>
-        <w:rPr>
-          <w:cs/>
-        </w:rPr>
-        <w:t>[</w:t>
-      </w:r>
-      <w:r>
-        <w:t>9</w:t>
-      </w:r>
-      <w:r>
-        <w:rPr>
-          <w:cs/>
-        </w:rPr>
-        <w:t>]</w:t>
-      </w:r>
-      <w:r>
-        <w:tab/>
-      </w:r>
-      <w:r>
-        <w:rPr>
-          <w:cs/>
-        </w:rPr>
-        <w:t>ชื่อผู้แต่ง</w:t>
-      </w:r>
-      <w:r>
-        <w:t xml:space="preserve">, </w:t>
-      </w:r>
-      <w:r>
-        <w:rPr>
-          <w:i/>
-          <w:iCs/>
-          <w:cs/>
-        </w:rPr>
-        <w:t>ชื่อหนังสือ.</w:t>
-      </w:r>
-      <w:r>
-        <w:rPr>
-          <w:cs/>
-        </w:rPr>
-        <w:t xml:space="preserve"> เมือง</w:t>
-      </w:r>
-      <w:r>
-        <w:t xml:space="preserve">, </w:t>
-      </w:r>
-      <w:r>
-        <w:rPr>
-          <w:cs/>
-        </w:rPr>
-        <w:t>ตัวย่อรัฐ (เฉพาะสหรัฐอเมริกา)</w:t>
-      </w:r>
-      <w:r>
-        <w:t xml:space="preserve">, </w:t>
-      </w:r>
-      <w:r>
-        <w:rPr>
-          <w:cs/>
-        </w:rPr>
-        <w:t>ประเทศ: ชื่อสำนักพิมพ์</w:t>
-      </w:r>
-      <w:r>
-        <w:t xml:space="preserve">, </w:t>
-      </w:r>
-      <w:r>
-        <w:rPr>
-          <w:cs/>
-        </w:rPr>
-        <w:t>ปีที่ตีพิมพ์.</w:t>
-      </w:r>
-    </w:p>
-    <w:p>
-      <w:pPr>
-        <w:pStyle w:val="a3"/>
-        <w:rPr>
-          <w:cs/>
-        </w:rPr>
-      </w:pPr>
-      <w:r>
-        <w:rPr>
-          <w:cs/>
-        </w:rPr>
-        <w:t>[</w:t>
-      </w:r>
-      <w:r>
-        <w:t>1</w:t>
-      </w:r>
-      <w:r>
-        <w:rPr>
-          <w:cs/>
-        </w:rPr>
-        <w:t>0]</w:t>
-      </w:r>
-      <w:r>
-        <w:rPr>
-          <w:cs/>
-        </w:rPr>
-        <w:tab/>
-      </w:r>
-      <w:r>
-        <w:t>B</w:t>
-      </w:r>
-      <w:r>
-        <w:rPr>
-          <w:cs/>
-        </w:rPr>
-        <w:t xml:space="preserve">. </w:t>
-      </w:r>
-      <w:r>
-        <w:t>Klaus and P</w:t>
-      </w:r>
-      <w:r>
-        <w:rPr>
-          <w:cs/>
-        </w:rPr>
-        <w:t xml:space="preserve">. </w:t>
-      </w:r>
-      <w:r>
-        <w:t xml:space="preserve">Horn, </w:t>
-      </w:r>
-      <w:r>
-        <w:rPr>
-          <w:i/>
-          <w:iCs/>
-        </w:rPr>
-        <w:t>Robot Vision</w:t>
-      </w:r>
-      <w:r>
-        <w:rPr>
-          <w:i/>
-          <w:iCs/>
-          <w:cs/>
-        </w:rPr>
-        <w:t>.</w:t>
-      </w:r>
-      <w:r>
-        <w:t xml:space="preserve"> Cambridge, MA, USA</w:t>
-      </w:r>
-      <w:r>
-        <w:rPr>
-          <w:cs/>
-        </w:rPr>
-        <w:t xml:space="preserve">: </w:t>
-      </w:r>
-      <w:r>
-        <w:t xml:space="preserve">MIT Press, </w:t>
-      </w:r>
-      <w:r>
-        <w:rPr>
-          <w:cs/>
-        </w:rPr>
-        <w:t>1986.</w:t>
-      </w:r>
-    </w:p>
-    <w:p>
-      <w:pPr>
-        <w:pStyle w:val="a3"/>
-        <w:rPr>
-          <w:b/>
-          <w:bCs/>
-        </w:rPr>
-      </w:pPr>
-      <w:r>
-        <w:rPr>
-          <w:b/>
-          <w:bCs/>
-          <w:cs/>
-        </w:rPr>
         <w:t>เว็บไซต์</w:t>
       </w:r>
     </w:p>
@@ -6128,11 +6108,9 @@
         </w:rPr>
         <w:t>.</w:t>
       </w:r>
-      <w:proofErr w:type="spellStart"/>
       <w:r>
         <w:t>cnn</w:t>
       </w:r>
-      <w:proofErr w:type="spellEnd"/>
       <w:r>
         <w:rPr>
           <w:cs/>
@@ -6175,11 +6153,9 @@
         </w:rPr>
         <w:t>/</w:t>
       </w:r>
-      <w:proofErr w:type="spellStart"/>
       <w:r>
         <w:t>obama_inaugurated</w:t>
       </w:r>
-      <w:proofErr w:type="spellEnd"/>
       <w:r>
         <w:rPr>
           <w:cs/>

</xml_diff>

<commit_message>
Changes to be committed: 	modified:   Doc/Improve parking space with AI using smart pole data.docx 	new file:   Doc/~$prove parking space with AI using smart pole data.docx
</commit_message>
<xml_diff>
--- a/Doc/Improve parking space with AI using smart pole data.docx
+++ b/Doc/Improve parking space with AI using smart pole data.docx
@@ -48,7 +48,7 @@
         </w:rPr>
       </w:pPr>
       <w:r>
-        <w:t>Improve parking space with AI using smart pole data.</w:t>
+        <w:t>Improve parking space with AI using smart pole data</w:t>
       </w:r>
     </w:p>
     <w:p>
@@ -484,7 +484,6 @@
       <w:pPr>
         <w:pStyle w:val="a9"/>
         <w:rPr>
-          <w:rFonts w:hint="cs"/>
           <w:cs/>
         </w:rPr>
       </w:pPr>
@@ -887,13 +886,7 @@
         <w:t xml:space="preserve"> </w:t>
       </w:r>
       <w:r>
-        <w:t xml:space="preserve">This project was created with the management problem in mind. Park your car inside the Thai-Nichi Institute of Technology at the parking lot in front of Building E. There is </w:t>
-      </w:r>
-      <w:r>
-        <w:t>many</w:t>
-      </w:r>
-      <w:r>
-        <w:t xml:space="preserve"> cars that come to park or use the service. Causing sometimes those who want to use the service unable to find a parking space at all will bring the Smart Pole technology with an IP Camera or CCTV camera system installed to further develop it to be able to detect parking spaces and facilitate It is convenient for those who want to use the parking service by using AI technology to help develop in detecting empty parking spaces because the parking lot still uses the same system, which is using a security guard to take care of the matter. The arrangement in the parking lot makes it impossible to know the number of cars that come to park.</w:t>
+        <w:t>This project was created with the management problem in mind. Park your car inside the Thai-Nichi Institute of Technology at the parking lot in front of Building E. There is many cars that come to park or use the service. Causing sometimes those who want to use the service unable to find a parking space at all will bring the Smart Pole technology with an IP Camera or CCTV camera system installed to further develop it to be able to detect parking spaces and facilitate It is convenient for those who want to use the parking service by using AI technology to help develop in detecting empty parking spaces because the parking lot still uses the same system, which is using a security guard to take care of the matter. The arrangement in the parking lot makes it impossible to know the number of cars that come to park.</w:t>
       </w:r>
     </w:p>
     <w:p>
@@ -5399,31 +5392,28 @@
         </w:rPr>
         <w:t>. 37</w:t>
       </w:r>
-      <w:proofErr w:type="spellStart"/>
       <w:r>
         <w:rPr>
           <w:i/>
           <w:iCs/>
         </w:rPr>
-        <w:t>th</w:t>
-      </w:r>
-      <w:proofErr w:type="spellEnd"/>
+        <w:t>th Southeastern Symp</w:t>
+      </w:r>
       <w:r>
         <w:rPr>
           <w:i/>
           <w:iCs/>
-        </w:rPr>
-        <w:t xml:space="preserve"> Southeastern </w:t>
-      </w:r>
-      <w:proofErr w:type="spellStart"/>
+          <w:cs/>
+        </w:rPr>
+        <w:t xml:space="preserve">. </w:t>
+      </w:r>
       <w:r>
         <w:rPr>
           <w:i/>
           <w:iCs/>
         </w:rPr>
-        <w:t>Symp</w:t>
-      </w:r>
-      <w:proofErr w:type="spellEnd"/>
+        <w:t>Syst</w:t>
+      </w:r>
       <w:r>
         <w:rPr>
           <w:i/>
@@ -5437,7 +5427,7 @@
           <w:i/>
           <w:iCs/>
         </w:rPr>
-        <w:t>Syst</w:t>
+        <w:t xml:space="preserve">Theory </w:t>
       </w:r>
       <w:r>
         <w:rPr>
@@ -5445,14 +5435,14 @@
           <w:iCs/>
           <w:cs/>
         </w:rPr>
-        <w:t xml:space="preserve">. </w:t>
+        <w:t>(</w:t>
       </w:r>
       <w:r>
         <w:rPr>
           <w:i/>
           <w:iCs/>
         </w:rPr>
-        <w:t xml:space="preserve">Theory </w:t>
+        <w:t xml:space="preserve">SSST </w:t>
       </w:r>
       <w:r>
         <w:rPr>
@@ -5460,14 +5450,400 @@
           <w:iCs/>
           <w:cs/>
         </w:rPr>
-        <w:t>(</w:t>
+        <w:t>2005)</w:t>
+      </w:r>
+      <w:r>
+        <w:t>, Tuskegee, AL, USA, Mar</w:t>
+      </w:r>
+      <w:r>
+        <w:rPr>
+          <w:cs/>
+        </w:rPr>
+        <w:t>. 20–22</w:t>
+      </w:r>
+      <w:r>
+        <w:t xml:space="preserve">, </w:t>
+      </w:r>
+      <w:r>
+        <w:rPr>
+          <w:cs/>
+        </w:rPr>
+        <w:t>2005</w:t>
+      </w:r>
+      <w:r>
+        <w:t>, pp</w:t>
+      </w:r>
+      <w:r>
+        <w:rPr>
+          <w:cs/>
+        </w:rPr>
+        <w:t>. 124–129.</w:t>
+      </w:r>
+    </w:p>
+    <w:p>
+      <w:pPr>
+        <w:pStyle w:val="a3"/>
+        <w:jc w:val="thaiDistribute"/>
+      </w:pPr>
+      <w:r>
+        <w:rPr>
+          <w:cs/>
+        </w:rPr>
+        <w:t>[</w:t>
+      </w:r>
+      <w:r>
+        <w:t>6</w:t>
+      </w:r>
+      <w:r>
+        <w:rPr>
+          <w:cs/>
+        </w:rPr>
+        <w:t>]</w:t>
+      </w:r>
+      <w:r>
+        <w:tab/>
+      </w:r>
+      <w:r>
+        <w:rPr>
+          <w:cs/>
+        </w:rPr>
+        <w:t>พาสุข ภัทรสุขสิโรตม์ และ อัดนา เซนโต๊ะ</w:t>
+      </w:r>
+      <w:r>
+        <w:t>,</w:t>
+      </w:r>
+      <w:r>
+        <w:rPr>
+          <w:cs/>
+        </w:rPr>
+        <w:t xml:space="preserve"> “ระบบการตรวจจับความรู้</w:t>
+      </w:r>
+      <w:r>
+        <w:rPr>
+          <w:cs/>
+        </w:rPr>
+        <w:t>สึกผ่า</w:t>
+      </w:r>
+      <w:r>
+        <w:rPr>
+          <w:cs/>
+        </w:rPr>
+        <w:t>นใบหน้าอัตโนมัติด้วยการเรียนรู้เชิงลึก</w:t>
+      </w:r>
+      <w:r>
+        <w:t>,</w:t>
+      </w:r>
+      <w:r>
+        <w:rPr>
+          <w:cs/>
+        </w:rPr>
+        <w:t xml:space="preserve">” </w:t>
       </w:r>
       <w:r>
         <w:rPr>
           <w:i/>
           <w:iCs/>
-        </w:rPr>
-        <w:t xml:space="preserve">SSST </w:t>
+          <w:cs/>
+        </w:rPr>
+        <w:t>การประชุมสหวิทยาการระดับชาติ สถาบันเทคโนโลยีไทย-ญี่ปุ่น ครั้งที่ 8</w:t>
+      </w:r>
+      <w:r>
+        <w:t xml:space="preserve">, </w:t>
+      </w:r>
+      <w:r>
+        <w:rPr>
+          <w:cs/>
+        </w:rPr>
+        <w:t>พฤษภาคม 19–20</w:t>
+      </w:r>
+      <w:r>
+        <w:t>, 2565, 304</w:t>
+      </w:r>
+      <w:r>
+        <w:rPr>
+          <w:cs/>
+        </w:rPr>
+        <w:t>–</w:t>
+      </w:r>
+      <w:r>
+        <w:t>307</w:t>
+      </w:r>
+      <w:r>
+        <w:rPr>
+          <w:cs/>
+        </w:rPr>
+        <w:t>.</w:t>
+      </w:r>
+    </w:p>
+    <w:p>
+      <w:pPr>
+        <w:pStyle w:val="a3"/>
+        <w:rPr>
+          <w:b/>
+          <w:bCs/>
+        </w:rPr>
+      </w:pPr>
+      <w:r>
+        <w:rPr>
+          <w:b/>
+          <w:bCs/>
+          <w:cs/>
+        </w:rPr>
+        <w:t>วิทยานิพนธ์/สารนิพนธ์</w:t>
+      </w:r>
+    </w:p>
+    <w:p>
+      <w:pPr>
+        <w:pStyle w:val="a3"/>
+        <w:rPr>
+          <w:cs/>
+        </w:rPr>
+      </w:pPr>
+      <w:r>
+        <w:rPr>
+          <w:cs/>
+        </w:rPr>
+        <w:t>[</w:t>
+      </w:r>
+      <w:r>
+        <w:t>7</w:t>
+      </w:r>
+      <w:r>
+        <w:rPr>
+          <w:cs/>
+        </w:rPr>
+        <w:t>]</w:t>
+      </w:r>
+      <w:r>
+        <w:tab/>
+      </w:r>
+      <w:r>
+        <w:rPr>
+          <w:cs/>
+        </w:rPr>
+        <w:t>ชื่อผู้แต่ง</w:t>
+      </w:r>
+      <w:r>
+        <w:t xml:space="preserve">, </w:t>
+      </w:r>
+      <w:r>
+        <w:rPr>
+          <w:cs/>
+        </w:rPr>
+        <w:t>“ชื่อเรื่องวิทยานิพนธ์</w:t>
+      </w:r>
+      <w:r>
+        <w:t>,</w:t>
+      </w:r>
+      <w:r>
+        <w:rPr>
+          <w:cs/>
+        </w:rPr>
+        <w:t>” วิทยานิพนธ์หรือสารนิพนธ์</w:t>
+      </w:r>
+      <w:r>
+        <w:t>,</w:t>
+      </w:r>
+      <w:r>
+        <w:rPr>
+          <w:cs/>
+        </w:rPr>
+        <w:t xml:space="preserve"> ชื่อย่อภาควิชา</w:t>
+      </w:r>
+      <w:r>
+        <w:t xml:space="preserve">, </w:t>
+      </w:r>
+      <w:r>
+        <w:rPr>
+          <w:cs/>
+        </w:rPr>
+        <w:t>ชื่อมหาวิทยาลัย</w:t>
+      </w:r>
+      <w:r>
+        <w:t xml:space="preserve">, </w:t>
+      </w:r>
+      <w:r>
+        <w:rPr>
+          <w:cs/>
+        </w:rPr>
+        <w:t>เมือง</w:t>
+      </w:r>
+      <w:r>
+        <w:t xml:space="preserve">, </w:t>
+      </w:r>
+      <w:r>
+        <w:rPr>
+          <w:cs/>
+        </w:rPr>
+        <w:t>ประเทศ</w:t>
+      </w:r>
+      <w:r>
+        <w:t xml:space="preserve">, </w:t>
+      </w:r>
+      <w:r>
+        <w:rPr>
+          <w:cs/>
+        </w:rPr>
+        <w:t>ปีที่พิมพ์.</w:t>
+      </w:r>
+    </w:p>
+    <w:p>
+      <w:pPr>
+        <w:pStyle w:val="a3"/>
+      </w:pPr>
+      <w:r>
+        <w:rPr>
+          <w:cs/>
+        </w:rPr>
+        <w:t>[8]</w:t>
+      </w:r>
+      <w:r>
+        <w:rPr>
+          <w:cs/>
+        </w:rPr>
+        <w:tab/>
+      </w:r>
+      <w:r>
+        <w:t>N</w:t>
+      </w:r>
+      <w:r>
+        <w:rPr>
+          <w:cs/>
+        </w:rPr>
+        <w:t xml:space="preserve">. </w:t>
+      </w:r>
+      <w:r>
+        <w:t xml:space="preserve">Kawasaki, </w:t>
+      </w:r>
+      <w:r>
+        <w:rPr>
+          <w:cs/>
+        </w:rPr>
+        <w:t>“</w:t>
+      </w:r>
+      <w:r>
+        <w:t>Parametric study of thermal and chemical nonequilibrium nozzle flow,</w:t>
+      </w:r>
+      <w:r>
+        <w:rPr>
+          <w:cs/>
+        </w:rPr>
+        <w:t xml:space="preserve">” </w:t>
+      </w:r>
+      <w:r>
+        <w:t>M</w:t>
+      </w:r>
+      <w:r>
+        <w:rPr>
+          <w:cs/>
+        </w:rPr>
+        <w:t>.</w:t>
+      </w:r>
+      <w:r>
+        <w:t>S</w:t>
+      </w:r>
+      <w:r>
+        <w:rPr>
+          <w:cs/>
+        </w:rPr>
+        <w:t xml:space="preserve">. </w:t>
+      </w:r>
+      <w:r>
+        <w:t>thesis, Dept</w:t>
+      </w:r>
+      <w:r>
+        <w:rPr>
+          <w:cs/>
+        </w:rPr>
+        <w:t xml:space="preserve">. </w:t>
+      </w:r>
+      <w:r>
+        <w:t>Electron</w:t>
+      </w:r>
+      <w:r>
+        <w:rPr>
+          <w:cs/>
+        </w:rPr>
+        <w:t xml:space="preserve">. </w:t>
+      </w:r>
+      <w:r>
+        <w:t>Eng</w:t>
+      </w:r>
+      <w:r>
+        <w:rPr>
+          <w:cs/>
+        </w:rPr>
+        <w:t>.</w:t>
+      </w:r>
+      <w:r>
+        <w:t>, Osaka Univ</w:t>
+      </w:r>
+      <w:r>
+        <w:rPr>
+          <w:cs/>
+        </w:rPr>
+        <w:t>.</w:t>
+      </w:r>
+      <w:r>
+        <w:t xml:space="preserve">, Osaka, Japan, </w:t>
+      </w:r>
+      <w:r>
+        <w:rPr>
+          <w:cs/>
+        </w:rPr>
+        <w:t>1993.</w:t>
+      </w:r>
+    </w:p>
+    <w:p>
+      <w:pPr>
+        <w:pStyle w:val="a3"/>
+        <w:rPr>
+          <w:b/>
+          <w:bCs/>
+        </w:rPr>
+      </w:pPr>
+      <w:r>
+        <w:rPr>
+          <w:b/>
+          <w:bCs/>
+          <w:cs/>
+        </w:rPr>
+        <w:t>หนังสือ</w:t>
+      </w:r>
+    </w:p>
+    <w:p>
+      <w:pPr>
+        <w:pStyle w:val="a3"/>
+        <w:rPr>
+          <w:cs/>
+        </w:rPr>
+      </w:pPr>
+      <w:r>
+        <w:rPr>
+          <w:cs/>
+        </w:rPr>
+        <w:t>[</w:t>
+      </w:r>
+      <w:r>
+        <w:t>9</w:t>
+      </w:r>
+      <w:r>
+        <w:rPr>
+          <w:cs/>
+        </w:rPr>
+        <w:t>]</w:t>
+      </w:r>
+      <w:r>
+        <w:tab/>
+      </w:r>
+      <w:r>
+        <w:rPr>
+          <w:cs/>
+        </w:rPr>
+        <w:t>ชื่อผู้แต่ง</w:t>
+      </w:r>
+      <w:r>
+        <w:t xml:space="preserve">, </w:t>
       </w:r>
       <w:r>
         <w:rPr>
@@ -5475,16 +5851,13 @@
           <w:iCs/>
           <w:cs/>
         </w:rPr>
-        <w:t>2005)</w:t>
-      </w:r>
-      <w:r>
-        <w:t>, Tuskegee, AL, USA, Mar</w:t>
-      </w:r>
-      <w:r>
-        <w:rPr>
-          <w:cs/>
-        </w:rPr>
-        <w:t>. 20–22</w:t>
+        <w:t>ชื่อหนังสือ.</w:t>
+      </w:r>
+      <w:r>
+        <w:rPr>
+          <w:cs/>
+        </w:rPr>
+        <w:t xml:space="preserve"> เมือง</w:t>
       </w:r>
       <w:r>
         <w:t xml:space="preserve">, </w:t>
@@ -5493,22 +5866,33 @@
         <w:rPr>
           <w:cs/>
         </w:rPr>
-        <w:t>2005</w:t>
-      </w:r>
-      <w:r>
-        <w:t>, pp</w:t>
-      </w:r>
-      <w:r>
-        <w:rPr>
-          <w:cs/>
-        </w:rPr>
-        <w:t>. 124–129.</w:t>
+        <w:t>ตัวย่อรัฐ (เฉพาะสหรัฐอเมริกา)</w:t>
+      </w:r>
+      <w:r>
+        <w:t xml:space="preserve">, </w:t>
+      </w:r>
+      <w:r>
+        <w:rPr>
+          <w:cs/>
+        </w:rPr>
+        <w:t>ประเทศ: ชื่อสำนักพิมพ์</w:t>
+      </w:r>
+      <w:r>
+        <w:t xml:space="preserve">, </w:t>
+      </w:r>
+      <w:r>
+        <w:rPr>
+          <w:cs/>
+        </w:rPr>
+        <w:t>ปีที่ตีพิมพ์.</w:t>
       </w:r>
     </w:p>
     <w:p>
       <w:pPr>
         <w:pStyle w:val="a3"/>
-        <w:jc w:val="thaiDistribute"/>
+        <w:rPr>
+          <w:cs/>
+        </w:rPr>
       </w:pPr>
       <w:r>
         <w:rPr>
@@ -5517,87 +5901,73 @@
         <w:t>[</w:t>
       </w:r>
       <w:r>
-        <w:t>6</w:t>
-      </w:r>
-      <w:r>
-        <w:rPr>
-          <w:cs/>
-        </w:rPr>
-        <w:t>]</w:t>
-      </w:r>
-      <w:r>
+        <w:t>1</w:t>
+      </w:r>
+      <w:r>
+        <w:rPr>
+          <w:cs/>
+        </w:rPr>
+        <w:t>0]</w:t>
+      </w:r>
+      <w:r>
+        <w:rPr>
+          <w:cs/>
+        </w:rPr>
         <w:tab/>
       </w:r>
       <w:r>
-        <w:rPr>
-          <w:cs/>
-        </w:rPr>
-        <w:t>พาสุข ภัทรสุขสิโรตม์ และ อัดนา เซนโต๊ะ</w:t>
-      </w:r>
-      <w:r>
-        <w:t>,</w:t>
-      </w:r>
-      <w:r>
-        <w:rPr>
-          <w:cs/>
-        </w:rPr>
-        <w:t xml:space="preserve"> “ระบบการตรวจจับความรู้</w:t>
-      </w:r>
-      <w:r>
-        <w:rPr>
-          <w:cs/>
-        </w:rPr>
-        <w:t>สึกผ่า</w:t>
-      </w:r>
-      <w:r>
-        <w:rPr>
-          <w:cs/>
-        </w:rPr>
-        <w:t>นใบหน้าอัตโนมัติด้วยการเรียนรู้เชิงลึก</w:t>
-      </w:r>
-      <w:r>
-        <w:t>,</w:t>
-      </w:r>
-      <w:r>
-        <w:rPr>
-          <w:cs/>
-        </w:rPr>
-        <w:t xml:space="preserve">” </w:t>
+        <w:t>B</w:t>
+      </w:r>
+      <w:r>
+        <w:rPr>
+          <w:cs/>
+        </w:rPr>
+        <w:t xml:space="preserve">. </w:t>
+      </w:r>
+      <w:r>
+        <w:t>Klaus and P</w:t>
+      </w:r>
+      <w:r>
+        <w:rPr>
+          <w:cs/>
+        </w:rPr>
+        <w:t xml:space="preserve">. </w:t>
+      </w:r>
+      <w:r>
+        <w:t xml:space="preserve">Horn, </w:t>
       </w:r>
       <w:r>
         <w:rPr>
           <w:i/>
           <w:iCs/>
-          <w:cs/>
-        </w:rPr>
-        <w:t>การประชุมสหวิทยาการระดับชาติ สถาบันเทคโนโลยีไทย-ญี่ปุ่น ครั้งที่ 8</w:t>
-      </w:r>
-      <w:r>
-        <w:t xml:space="preserve">, </w:t>
-      </w:r>
-      <w:r>
-        <w:rPr>
-          <w:cs/>
-        </w:rPr>
-        <w:t>พฤษภาคม 19–20</w:t>
-      </w:r>
-      <w:r>
-        <w:t>, 2565, 304</w:t>
-      </w:r>
-      <w:r>
-        <w:rPr>
-          <w:cs/>
-        </w:rPr>
-        <w:t>–</w:t>
-      </w:r>
-      <w:r>
-        <w:t>307</w:t>
-      </w:r>
-      <w:r>
-        <w:rPr>
+        </w:rPr>
+        <w:t>Robot Vision</w:t>
+      </w:r>
+      <w:r>
+        <w:rPr>
+          <w:i/>
+          <w:iCs/>
           <w:cs/>
         </w:rPr>
         <w:t>.</w:t>
+      </w:r>
+      <w:r>
+        <w:t xml:space="preserve"> Cambridge, MA, USA</w:t>
+      </w:r>
+      <w:r>
+        <w:rPr>
+          <w:cs/>
+        </w:rPr>
+        <w:t xml:space="preserve">: </w:t>
+      </w:r>
+      <w:r>
+        <w:t xml:space="preserve">MIT Press, </w:t>
+      </w:r>
+      <w:r>
+        <w:rPr>
+          <w:cs/>
+        </w:rPr>
+        <w:t>1986.</w:t>
       </w:r>
     </w:p>
     <w:p>
@@ -5614,403 +5984,6 @@
           <w:bCs/>
           <w:cs/>
         </w:rPr>
-        <w:t>วิทยานิพนธ์/สารนิพนธ์</w:t>
-      </w:r>
-    </w:p>
-    <w:p>
-      <w:pPr>
-        <w:pStyle w:val="a3"/>
-        <w:rPr>
-          <w:cs/>
-        </w:rPr>
-      </w:pPr>
-      <w:r>
-        <w:rPr>
-          <w:cs/>
-        </w:rPr>
-        <w:t>[</w:t>
-      </w:r>
-      <w:r>
-        <w:t>7</w:t>
-      </w:r>
-      <w:r>
-        <w:rPr>
-          <w:cs/>
-        </w:rPr>
-        <w:t>]</w:t>
-      </w:r>
-      <w:r>
-        <w:tab/>
-      </w:r>
-      <w:r>
-        <w:rPr>
-          <w:cs/>
-        </w:rPr>
-        <w:t>ชื่อผู้แต่ง</w:t>
-      </w:r>
-      <w:r>
-        <w:t xml:space="preserve">, </w:t>
-      </w:r>
-      <w:r>
-        <w:rPr>
-          <w:cs/>
-        </w:rPr>
-        <w:t>“ชื่อเรื่องวิทยานิพนธ์</w:t>
-      </w:r>
-      <w:r>
-        <w:t>,</w:t>
-      </w:r>
-      <w:r>
-        <w:rPr>
-          <w:cs/>
-        </w:rPr>
-        <w:t>” วิทยานิพนธ์หรือสารนิพนธ์</w:t>
-      </w:r>
-      <w:r>
-        <w:t>,</w:t>
-      </w:r>
-      <w:r>
-        <w:rPr>
-          <w:cs/>
-        </w:rPr>
-        <w:t xml:space="preserve"> ชื่อย่อภาควิชา</w:t>
-      </w:r>
-      <w:r>
-        <w:t xml:space="preserve">, </w:t>
-      </w:r>
-      <w:r>
-        <w:rPr>
-          <w:cs/>
-        </w:rPr>
-        <w:t>ชื่อมหาวิทยาลัย</w:t>
-      </w:r>
-      <w:r>
-        <w:t xml:space="preserve">, </w:t>
-      </w:r>
-      <w:r>
-        <w:rPr>
-          <w:cs/>
-        </w:rPr>
-        <w:t>เมือง</w:t>
-      </w:r>
-      <w:r>
-        <w:t xml:space="preserve">, </w:t>
-      </w:r>
-      <w:r>
-        <w:rPr>
-          <w:cs/>
-        </w:rPr>
-        <w:t>ประเทศ</w:t>
-      </w:r>
-      <w:r>
-        <w:t xml:space="preserve">, </w:t>
-      </w:r>
-      <w:r>
-        <w:rPr>
-          <w:cs/>
-        </w:rPr>
-        <w:t>ปีที่พิมพ์.</w:t>
-      </w:r>
-    </w:p>
-    <w:p>
-      <w:pPr>
-        <w:pStyle w:val="a3"/>
-      </w:pPr>
-      <w:r>
-        <w:rPr>
-          <w:cs/>
-        </w:rPr>
-        <w:t>[8]</w:t>
-      </w:r>
-      <w:r>
-        <w:rPr>
-          <w:cs/>
-        </w:rPr>
-        <w:tab/>
-      </w:r>
-      <w:r>
-        <w:t>N</w:t>
-      </w:r>
-      <w:r>
-        <w:rPr>
-          <w:cs/>
-        </w:rPr>
-        <w:t xml:space="preserve">. </w:t>
-      </w:r>
-      <w:r>
-        <w:t xml:space="preserve">Kawasaki, </w:t>
-      </w:r>
-      <w:r>
-        <w:rPr>
-          <w:cs/>
-        </w:rPr>
-        <w:t>“</w:t>
-      </w:r>
-      <w:r>
-        <w:t>Parametric study of thermal and chemical nonequilibrium nozzle flow,</w:t>
-      </w:r>
-      <w:r>
-        <w:rPr>
-          <w:cs/>
-        </w:rPr>
-        <w:t xml:space="preserve">” </w:t>
-      </w:r>
-      <w:r>
-        <w:t>M</w:t>
-      </w:r>
-      <w:r>
-        <w:rPr>
-          <w:cs/>
-        </w:rPr>
-        <w:t>.</w:t>
-      </w:r>
-      <w:r>
-        <w:t>S</w:t>
-      </w:r>
-      <w:r>
-        <w:rPr>
-          <w:cs/>
-        </w:rPr>
-        <w:t xml:space="preserve">. </w:t>
-      </w:r>
-      <w:r>
-        <w:t>thesis, Dept</w:t>
-      </w:r>
-      <w:r>
-        <w:rPr>
-          <w:cs/>
-        </w:rPr>
-        <w:t xml:space="preserve">. </w:t>
-      </w:r>
-      <w:r>
-        <w:t>Electron</w:t>
-      </w:r>
-      <w:r>
-        <w:rPr>
-          <w:cs/>
-        </w:rPr>
-        <w:t xml:space="preserve">. </w:t>
-      </w:r>
-      <w:proofErr w:type="spellStart"/>
-      <w:r>
-        <w:t>Eng</w:t>
-      </w:r>
-      <w:proofErr w:type="spellEnd"/>
-      <w:r>
-        <w:rPr>
-          <w:cs/>
-        </w:rPr>
-        <w:t>.</w:t>
-      </w:r>
-      <w:r>
-        <w:t>, Osaka Univ</w:t>
-      </w:r>
-      <w:r>
-        <w:rPr>
-          <w:cs/>
-        </w:rPr>
-        <w:t>.</w:t>
-      </w:r>
-      <w:r>
-        <w:t xml:space="preserve">, Osaka, Japan, </w:t>
-      </w:r>
-      <w:r>
-        <w:rPr>
-          <w:cs/>
-        </w:rPr>
-        <w:t>1993.</w:t>
-      </w:r>
-    </w:p>
-    <w:p>
-      <w:pPr>
-        <w:pStyle w:val="a3"/>
-        <w:rPr>
-          <w:b/>
-          <w:bCs/>
-        </w:rPr>
-      </w:pPr>
-      <w:r>
-        <w:rPr>
-          <w:b/>
-          <w:bCs/>
-          <w:cs/>
-        </w:rPr>
-        <w:t>หนังสือ</w:t>
-      </w:r>
-    </w:p>
-    <w:p>
-      <w:pPr>
-        <w:pStyle w:val="a3"/>
-        <w:rPr>
-          <w:cs/>
-        </w:rPr>
-      </w:pPr>
-      <w:r>
-        <w:rPr>
-          <w:cs/>
-        </w:rPr>
-        <w:t>[</w:t>
-      </w:r>
-      <w:r>
-        <w:t>9</w:t>
-      </w:r>
-      <w:r>
-        <w:rPr>
-          <w:cs/>
-        </w:rPr>
-        <w:t>]</w:t>
-      </w:r>
-      <w:r>
-        <w:tab/>
-      </w:r>
-      <w:r>
-        <w:rPr>
-          <w:cs/>
-        </w:rPr>
-        <w:t>ชื่อผู้แต่ง</w:t>
-      </w:r>
-      <w:r>
-        <w:t xml:space="preserve">, </w:t>
-      </w:r>
-      <w:r>
-        <w:rPr>
-          <w:i/>
-          <w:iCs/>
-          <w:cs/>
-        </w:rPr>
-        <w:t>ชื่อหนังสือ.</w:t>
-      </w:r>
-      <w:r>
-        <w:rPr>
-          <w:cs/>
-        </w:rPr>
-        <w:t xml:space="preserve"> เมือง</w:t>
-      </w:r>
-      <w:r>
-        <w:t xml:space="preserve">, </w:t>
-      </w:r>
-      <w:r>
-        <w:rPr>
-          <w:cs/>
-        </w:rPr>
-        <w:t>ตัวย่อรัฐ (เฉพาะสหรัฐอเมริกา)</w:t>
-      </w:r>
-      <w:r>
-        <w:t xml:space="preserve">, </w:t>
-      </w:r>
-      <w:r>
-        <w:rPr>
-          <w:cs/>
-        </w:rPr>
-        <w:t>ประเทศ: ชื่อสำนักพิมพ์</w:t>
-      </w:r>
-      <w:r>
-        <w:t xml:space="preserve">, </w:t>
-      </w:r>
-      <w:r>
-        <w:rPr>
-          <w:cs/>
-        </w:rPr>
-        <w:t>ปีที่ตีพิมพ์.</w:t>
-      </w:r>
-    </w:p>
-    <w:p>
-      <w:pPr>
-        <w:pStyle w:val="a3"/>
-        <w:rPr>
-          <w:cs/>
-        </w:rPr>
-      </w:pPr>
-      <w:r>
-        <w:rPr>
-          <w:cs/>
-        </w:rPr>
-        <w:t>[</w:t>
-      </w:r>
-      <w:r>
-        <w:t>1</w:t>
-      </w:r>
-      <w:r>
-        <w:rPr>
-          <w:cs/>
-        </w:rPr>
-        <w:t>0]</w:t>
-      </w:r>
-      <w:r>
-        <w:rPr>
-          <w:cs/>
-        </w:rPr>
-        <w:tab/>
-      </w:r>
-      <w:r>
-        <w:t>B</w:t>
-      </w:r>
-      <w:r>
-        <w:rPr>
-          <w:cs/>
-        </w:rPr>
-        <w:t xml:space="preserve">. </w:t>
-      </w:r>
-      <w:r>
-        <w:t>Klaus and P</w:t>
-      </w:r>
-      <w:r>
-        <w:rPr>
-          <w:cs/>
-        </w:rPr>
-        <w:t xml:space="preserve">. </w:t>
-      </w:r>
-      <w:r>
-        <w:t xml:space="preserve">Horn, </w:t>
-      </w:r>
-      <w:r>
-        <w:rPr>
-          <w:i/>
-          <w:iCs/>
-        </w:rPr>
-        <w:t>Robot Vision</w:t>
-      </w:r>
-      <w:r>
-        <w:rPr>
-          <w:i/>
-          <w:iCs/>
-          <w:cs/>
-        </w:rPr>
-        <w:t>.</w:t>
-      </w:r>
-      <w:r>
-        <w:t xml:space="preserve"> Cambridge, MA, USA</w:t>
-      </w:r>
-      <w:r>
-        <w:rPr>
-          <w:cs/>
-        </w:rPr>
-        <w:t xml:space="preserve">: </w:t>
-      </w:r>
-      <w:r>
-        <w:t xml:space="preserve">MIT Press, </w:t>
-      </w:r>
-      <w:r>
-        <w:rPr>
-          <w:cs/>
-        </w:rPr>
-        <w:t>1986.</w:t>
-      </w:r>
-    </w:p>
-    <w:p>
-      <w:pPr>
-        <w:pStyle w:val="a3"/>
-        <w:rPr>
-          <w:b/>
-          <w:bCs/>
-        </w:rPr>
-      </w:pPr>
-      <w:r>
-        <w:rPr>
-          <w:b/>
-          <w:bCs/>
-          <w:cs/>
-        </w:rPr>
         <w:t>เว็บไซต์</w:t>
       </w:r>
     </w:p>
@@ -6126,11 +6099,9 @@
         </w:rPr>
         <w:t>.</w:t>
       </w:r>
-      <w:proofErr w:type="spellStart"/>
       <w:r>
         <w:t>cnn</w:t>
       </w:r>
-      <w:proofErr w:type="spellEnd"/>
       <w:r>
         <w:rPr>
           <w:cs/>
@@ -6173,11 +6144,9 @@
         </w:rPr>
         <w:t>/</w:t>
       </w:r>
-      <w:proofErr w:type="spellStart"/>
       <w:r>
         <w:t>obama_inaugurated</w:t>
       </w:r>
-      <w:proofErr w:type="spellEnd"/>
       <w:r>
         <w:rPr>
           <w:cs/>

</xml_diff>